<commit_message>
Final tests and debugging
Finalizando projeto, corrigindo bugs e otimizando
</commit_message>
<xml_diff>
--- a/RELATÓRIO/LEIAM COM ATENÇÃO.docx
+++ b/RELATÓRIO/LEIAM COM ATENÇÃO.docx
@@ -27,52 +27,59 @@
     </w:p>
     <w:p>
       <w:r>
-        <w:t xml:space="preserve">Galera seguinte, rota final do projeto e eu sei que somos pessoas ocupadas e nem todos tiveram o mesmo tempo produzindo </w:t>
-      </w:r>
-      <w:proofErr w:type="spellStart"/>
-      <w:r>
-        <w:t>etc</w:t>
-      </w:r>
-      <w:proofErr w:type="spellEnd"/>
-      <w:r>
-        <w:t xml:space="preserve">, acima de tudo somos uma equipe e sei que cada um contribuiu como pôde. Porém preciso que vocês acessem esse arquivo aqui e deixem anotado as ideias que tiveram e suas dificuldades na hora de desenvolver. Por exemplo, eu, </w:t>
-      </w:r>
-      <w:proofErr w:type="spellStart"/>
-      <w:r>
-        <w:t>to</w:t>
-      </w:r>
-      <w:proofErr w:type="spellEnd"/>
-      <w:r>
-        <w:t xml:space="preserve"> com uma certa dificuldade em identificar os erros e achar as soluções para isso. Anotem o que puderem que eu passo corrigindo e formatando para ABNT e reviso depois com o Matheus. Tamo junto </w:t>
-      </w:r>
-      <w:proofErr w:type="gramStart"/>
-      <w:r>
-        <w:t>galera</w:t>
-      </w:r>
-      <w:proofErr w:type="gramEnd"/>
-      <w:r>
-        <w:t>!!</w:t>
+        <w:t>Galera seguinte, rota final do projeto e eu sei que somos pessoas ocupadas e nem todos tiveram o mesmo tempo produzindo etc, acima de tudo somos uma equipe e sei que cada um contribuiu como pôde. Porém preciso que vocês acessem esse arquivo aqui e deixem anotado as ideias que tiveram e suas dificuldades na hora de desenvolver. Por exemplo, eu, to com uma certa dificuldade em identificar os erros e achar as soluções para isso. Anotem o que puderem que eu passo corrigindo e formatando para ABNT e reviso depois com o Matheus. Tamo junto galera!!</w:t>
       </w:r>
     </w:p>
     <w:p/>
     <w:p>
       <w:r>
-        <w:t xml:space="preserve">Matheus: Obtive problemas em criar uma conta administrativa e normal, pois por segurança as senhas são salvas em </w:t>
-      </w:r>
-      <w:proofErr w:type="spellStart"/>
-      <w:r>
-        <w:t>hash</w:t>
-      </w:r>
-      <w:proofErr w:type="spellEnd"/>
-      <w:r>
-        <w:t xml:space="preserve">, logo tive que pesquisar como que transformava uma senha de caracteres em </w:t>
-      </w:r>
-      <w:proofErr w:type="spellStart"/>
-      <w:r>
-        <w:t>hash</w:t>
-      </w:r>
-      <w:proofErr w:type="spellEnd"/>
+        <w:t>Matheus: Obtive problemas em criar uma conta administrativa e normal, pois por segurança as senhas são salvas em hash, logo tive que pesquisar como que transformava uma senha de caracteres em hash</w:t>
+      </w:r>
     </w:p>
+    <w:p/>
+    <w:p>
+      <w:r>
+        <w:t>Marcos: Encontrei difi</w:t>
+      </w:r>
+      <w:r>
+        <w:t>culdade em ajustar e otimizar o código. Tinha algumas pequenas coisas há melhorar e algumas pequenas correções a fazer no script SQL para que os testes fossem realizados de forma consistente.</w:t>
+      </w:r>
+      <w:r>
+        <w:t xml:space="preserve"> A consistência e construção do código o torna quase perfeito e de difícil acesso </w:t>
+      </w:r>
+      <w:r>
+        <w:t>ilegal, surge a ideia de fazer um CAPTCHA para garantir que o site não sofra um ataque DDoS, porém não se mostra necessário devido ser um site de cadastro</w:t>
+      </w:r>
+      <w:r>
+        <w:t xml:space="preserve"> de doadores de sangue e agendamento de doação de sangue.</w:t>
+      </w:r>
+    </w:p>
+    <w:p>
+      <w:r>
+        <w:t>Decidi também separar a parte de estilização em dois arquivos diferentes</w:t>
+      </w:r>
+      <w:r>
+        <w:t>,</w:t>
+      </w:r>
+      <w:r>
+        <w:t xml:space="preserve"> para que o site ficasse mais otimizado, também facilitando a visualização do código em IDEs</w:t>
+      </w:r>
+      <w:r>
+        <w:t>. Segreguei parte do código deixando somente a parte funcional em evidência nos arquivos HTML e PHP</w:t>
+      </w:r>
+      <w:r>
+        <w:t>. A razão da segregação dessa parte do código tem relação com a otimização do site, a parte de JavaScript não precisou ser separada em arquivos diferentes</w:t>
+      </w:r>
+      <w:r>
+        <w:t>, parte bem leve do código.</w:t>
+      </w:r>
+      <w:r>
+        <w:br/>
+        <w:t>Encontrei certa dificuldade em fazer essa segregação para garantir de que não houvesse erros</w:t>
+      </w:r>
+    </w:p>
+    <w:p/>
+    <w:p/>
     <w:sectPr>
       <w:pgSz w:w="11906" w:h="16838"/>
       <w:pgMar w:top="1417" w:right="1701" w:bottom="1417" w:left="1701" w:header="708" w:footer="708" w:gutter="0"/>

</xml_diff>

<commit_message>
ATUALIZAÇÃO DE LANÇAMENTO DE MADRUGADA
Projeto revisado e atualizado 100%
</commit_message>
<xml_diff>
--- a/RELATÓRIO/LEIAM COM ATENÇÃO.docx
+++ b/RELATÓRIO/LEIAM COM ATENÇÃO.docx
@@ -27,14 +27,43 @@
     </w:p>
     <w:p>
       <w:r>
-        <w:t>Galera seguinte, rota final do projeto e eu sei que somos pessoas ocupadas e nem todos tiveram o mesmo tempo produzindo etc, acima de tudo somos uma equipe e sei que cada um contribuiu como pôde. Porém preciso que vocês acessem esse arquivo aqui e deixem anotado as ideias que tiveram e suas dificuldades na hora de desenvolver. Por exemplo, eu, to com uma certa dificuldade em identificar os erros e achar as soluções para isso. Anotem o que puderem que eu passo corrigindo e formatando para ABNT e reviso depois com o Matheus. Tamo junto galera!!</w:t>
+        <w:t xml:space="preserve">Galera seguinte, rota final do projeto e eu sei que somos pessoas ocupadas e nem todos tiveram o mesmo tempo produzindo </w:t>
+      </w:r>
+      <w:proofErr w:type="spellStart"/>
+      <w:r>
+        <w:t>etc</w:t>
+      </w:r>
+      <w:proofErr w:type="spellEnd"/>
+      <w:r>
+        <w:t xml:space="preserve">, acima de tudo somos uma equipe e sei que cada um contribuiu como pôde. Porém preciso que vocês acessem esse arquivo aqui e deixem anotado as ideias que tiveram e suas dificuldades na hora de desenvolver. Por exemplo, eu, </w:t>
+      </w:r>
+      <w:proofErr w:type="spellStart"/>
+      <w:r>
+        <w:t>to</w:t>
+      </w:r>
+      <w:proofErr w:type="spellEnd"/>
+      <w:r>
+        <w:t xml:space="preserve"> com uma certa dificuldade em identificar os erros e achar as soluções para isso. Anotem o que puderem que eu passo corrigindo e formatando para ABNT e reviso depois com o Matheus. Tamo junto galera!!</w:t>
       </w:r>
     </w:p>
     <w:p/>
     <w:p>
       <w:r>
-        <w:t>Matheus: Obtive problemas em criar uma conta administrativa e normal, pois por segurança as senhas são salvas em hash, logo tive que pesquisar como que transformava uma senha de caracteres em hash</w:t>
-      </w:r>
+        <w:t xml:space="preserve">Matheus: Obtive problemas em criar uma conta administrativa e normal, pois por segurança as senhas são salvas em </w:t>
+      </w:r>
+      <w:proofErr w:type="spellStart"/>
+      <w:r>
+        <w:t>hash</w:t>
+      </w:r>
+      <w:proofErr w:type="spellEnd"/>
+      <w:r>
+        <w:t xml:space="preserve">, logo tive que pesquisar como que transformava uma senha de caracteres em </w:t>
+      </w:r>
+      <w:proofErr w:type="spellStart"/>
+      <w:r>
+        <w:t>hash</w:t>
+      </w:r>
+      <w:proofErr w:type="spellEnd"/>
     </w:p>
     <w:p/>
     <w:p>
@@ -48,7 +77,15 @@
         <w:t xml:space="preserve"> A consistência e construção do código o torna quase perfeito e de difícil acesso </w:t>
       </w:r>
       <w:r>
-        <w:t>ilegal, surge a ideia de fazer um CAPTCHA para garantir que o site não sofra um ataque DDoS, porém não se mostra necessário devido ser um site de cadastro</w:t>
+        <w:t xml:space="preserve">ilegal, surge a ideia de fazer um CAPTCHA para garantir que o site não sofra um ataque </w:t>
+      </w:r>
+      <w:proofErr w:type="spellStart"/>
+      <w:r>
+        <w:t>DDoS</w:t>
+      </w:r>
+      <w:proofErr w:type="spellEnd"/>
+      <w:r>
+        <w:t>, porém não se mostra necessário devido ser um site de cadastro</w:t>
       </w:r>
       <w:r>
         <w:t xml:space="preserve"> de doadores de sangue e agendamento de doação de sangue.</w:t>
@@ -62,13 +99,26 @@
         <w:t>,</w:t>
       </w:r>
       <w:r>
-        <w:t xml:space="preserve"> para que o site ficasse mais otimizado, também facilitando a visualização do código em IDEs</w:t>
-      </w:r>
+        <w:t xml:space="preserve"> para que o site ficasse mais otimizado, também facilitando a visualização do código em </w:t>
+      </w:r>
+      <w:proofErr w:type="spellStart"/>
+      <w:r>
+        <w:t>IDEs</w:t>
+      </w:r>
+      <w:proofErr w:type="spellEnd"/>
       <w:r>
         <w:t>. Segreguei parte do código deixando somente a parte funcional em evidência nos arquivos HTML e PHP</w:t>
       </w:r>
       <w:r>
-        <w:t>. A razão da segregação dessa parte do código tem relação com a otimização do site, a parte de JavaScript não precisou ser separada em arquivos diferentes</w:t>
+        <w:t xml:space="preserve">. A razão da segregação dessa parte do código tem relação com a otimização do site, a parte de </w:t>
+      </w:r>
+      <w:proofErr w:type="spellStart"/>
+      <w:r>
+        <w:t>JavaScript</w:t>
+      </w:r>
+      <w:proofErr w:type="spellEnd"/>
+      <w:r>
+        <w:t xml:space="preserve"> não precisou ser separada em arquivos diferentes</w:t>
       </w:r>
       <w:r>
         <w:t>, parte bem leve do código.</w:t>
@@ -76,6 +126,46 @@
       <w:r>
         <w:br/>
         <w:t>Encontrei certa dificuldade em fazer essa segregação para garantir de que não houvesse erros</w:t>
+      </w:r>
+      <w:r>
+        <w:t xml:space="preserve"> e posso afirmar que foi um sucesso.</w:t>
+      </w:r>
+      <w:r>
+        <w:t xml:space="preserve"> Levei horas fazendo e fui até a falha, madrugada porém valeu a pena cada segundo e hora fazendo essa revisão</w:t>
+      </w:r>
+      <w:r>
+        <w:t>.</w:t>
+      </w:r>
+    </w:p>
+    <w:p>
+      <w:r>
+        <w:t xml:space="preserve">Realizei pequenos testes de campo e tudo ocorreu bem, </w:t>
+      </w:r>
+      <w:r>
+        <w:t>cada um com seu cada qual funcionando perfeitamente. Fiz um merge das melhorias e inclui algumas coisas no banco de dados</w:t>
+      </w:r>
+      <w:r>
+        <w:t xml:space="preserve"> para a realização de alguns testes caso necessário em apresentação na quinta feira dia 27</w:t>
+      </w:r>
+      <w:r>
+        <w:t xml:space="preserve">. </w:t>
+      </w:r>
+      <w:r>
+        <w:t xml:space="preserve">Creio que só slides não serão </w:t>
+      </w:r>
+      <w:r>
+        <w:t>suficientes</w:t>
+      </w:r>
+      <w:r>
+        <w:t xml:space="preserve"> então justamente pra garantir, deixei na </w:t>
+      </w:r>
+      <w:proofErr w:type="spellStart"/>
+      <w:r>
+        <w:t>main</w:t>
+      </w:r>
+      <w:proofErr w:type="spellEnd"/>
+      <w:r>
+        <w:t xml:space="preserve"> para que possamos fazer o famoso quadro: "Quem Sabe Faz Ao Vivo"!</w:t>
       </w:r>
     </w:p>
     <w:p/>

</xml_diff>